<commit_message>
#3 - Input rendering in PDF
</commit_message>
<xml_diff>
--- a/public/dist/example-files/basic_docx.docx
+++ b/public/dist/example-files/basic_docx.docx
@@ -6,16 +6,26 @@
       <w:pPr>
         <w:pStyle w:val="Titre1"/>
       </w:pPr>
-      <w:r>
-        <w:t>Gotenberg WORD TEST</w:t>
+      <w:proofErr w:type="spellStart"/>
+      <w:r>
+        <w:t>Gotenberg</w:t>
+      </w:r>
+      <w:proofErr w:type="spellEnd"/>
+      <w:r>
+        <w:t xml:space="preserve"> WORD TEST</w:t>
       </w:r>
     </w:p>
     <w:p>
       <w:pPr>
         <w:pStyle w:val="Titre2"/>
       </w:pPr>
-      <w:r>
-        <w:t>Gotenberg WORD TEST</w:t>
+      <w:proofErr w:type="spellStart"/>
+      <w:r>
+        <w:t>Gotenberg</w:t>
+      </w:r>
+      <w:proofErr w:type="spellEnd"/>
+      <w:r>
+        <w:t xml:space="preserve"> WORD TEST</w:t>
       </w:r>
     </w:p>
     <w:p>
@@ -25,11 +35,19 @@
           <w:lang w:val="en-US"/>
         </w:rPr>
       </w:pPr>
-      <w:r>
-        <w:rPr>
-          <w:lang w:val="en-US"/>
-        </w:rPr>
-        <w:t>Gotenberg WORD TEST</w:t>
+      <w:proofErr w:type="spellStart"/>
+      <w:r>
+        <w:rPr>
+          <w:lang w:val="en-US"/>
+        </w:rPr>
+        <w:t>Gotenberg</w:t>
+      </w:r>
+      <w:proofErr w:type="spellEnd"/>
+      <w:r>
+        <w:rPr>
+          <w:lang w:val="en-US"/>
+        </w:rPr>
+        <w:t xml:space="preserve"> WORD TEST</w:t>
       </w:r>
     </w:p>
     <w:p>
@@ -39,11 +57,19 @@
           <w:lang w:val="en-US"/>
         </w:rPr>
       </w:pPr>
-      <w:r>
-        <w:rPr>
-          <w:lang w:val="en-US"/>
-        </w:rPr>
-        <w:t>Gotenberg WORD TEST</w:t>
+      <w:proofErr w:type="spellStart"/>
+      <w:r>
+        <w:rPr>
+          <w:lang w:val="en-US"/>
+        </w:rPr>
+        <w:t>Gotenberg</w:t>
+      </w:r>
+      <w:proofErr w:type="spellEnd"/>
+      <w:r>
+        <w:rPr>
+          <w:lang w:val="en-US"/>
+        </w:rPr>
+        <w:t xml:space="preserve"> WORD TEST</w:t>
       </w:r>
     </w:p>
     <w:p>
@@ -53,199 +79,567 @@
           <w:lang w:val="en-US"/>
         </w:rPr>
       </w:pPr>
-      <w:r>
-        <w:rPr>
-          <w:lang w:val="en-US"/>
-        </w:rPr>
-        <w:t>Gotenberg WORD TEST</w:t>
-      </w:r>
-    </w:p>
-    <w:p>
-      <w:pPr>
-        <w:rPr>
-          <w:lang w:val="en-US"/>
-        </w:rPr>
-      </w:pPr>
-    </w:p>
-    <w:p>
-      <w:pPr>
-        <w:rPr>
-          <w:lang w:val="en-US"/>
-        </w:rPr>
-      </w:pPr>
-    </w:p>
-    <w:p>
-      <w:pPr>
-        <w:rPr>
-          <w:lang w:val="en-US"/>
-        </w:rPr>
-      </w:pPr>
-    </w:p>
-    <w:p>
-      <w:pPr>
-        <w:rPr>
-          <w:lang w:val="en-US"/>
-        </w:rPr>
-      </w:pPr>
-    </w:p>
-    <w:p>
-      <w:pPr>
-        <w:rPr>
-          <w:lang w:val="en-US"/>
-        </w:rPr>
-      </w:pPr>
-    </w:p>
-    <w:p>
-      <w:pPr>
-        <w:rPr>
-          <w:lang w:val="en-US"/>
-        </w:rPr>
-      </w:pPr>
-    </w:p>
-    <w:p>
-      <w:pPr>
-        <w:rPr>
-          <w:lang w:val="en-US"/>
-        </w:rPr>
-      </w:pPr>
-    </w:p>
-    <w:p>
-      <w:pPr>
-        <w:rPr>
-          <w:lang w:val="en-US"/>
-        </w:rPr>
-      </w:pPr>
-    </w:p>
-    <w:p>
-      <w:pPr>
-        <w:rPr>
-          <w:lang w:val="en-US"/>
-        </w:rPr>
-      </w:pPr>
-    </w:p>
-    <w:p>
-      <w:pPr>
-        <w:rPr>
-          <w:lang w:val="en-US"/>
-        </w:rPr>
-      </w:pPr>
-    </w:p>
-    <w:p>
-      <w:pPr>
-        <w:rPr>
-          <w:lang w:val="en-US"/>
-        </w:rPr>
-      </w:pPr>
-    </w:p>
-    <w:p>
-      <w:pPr>
-        <w:rPr>
-          <w:lang w:val="en-US"/>
-        </w:rPr>
-      </w:pPr>
-    </w:p>
-    <w:p>
-      <w:pPr>
-        <w:rPr>
-          <w:lang w:val="en-US"/>
-        </w:rPr>
-      </w:pPr>
-    </w:p>
-    <w:p>
-      <w:pPr>
-        <w:rPr>
-          <w:lang w:val="en-US"/>
-        </w:rPr>
-      </w:pPr>
-    </w:p>
-    <w:p>
-      <w:pPr>
-        <w:rPr>
-          <w:lang w:val="en-US"/>
-        </w:rPr>
-      </w:pPr>
-    </w:p>
-    <w:p>
-      <w:pPr>
-        <w:rPr>
-          <w:lang w:val="en-US"/>
-        </w:rPr>
-      </w:pPr>
-    </w:p>
-    <w:p>
-      <w:pPr>
-        <w:rPr>
-          <w:lang w:val="en-US"/>
-        </w:rPr>
-      </w:pPr>
-    </w:p>
-    <w:p>
-      <w:pPr>
-        <w:rPr>
-          <w:lang w:val="en-US"/>
-        </w:rPr>
-      </w:pPr>
-    </w:p>
-    <w:p>
-      <w:pPr>
-        <w:rPr>
-          <w:lang w:val="en-US"/>
-        </w:rPr>
-      </w:pPr>
-    </w:p>
-    <w:p>
-      <w:pPr>
-        <w:rPr>
-          <w:lang w:val="en-US"/>
-        </w:rPr>
-      </w:pPr>
-    </w:p>
-    <w:p>
-      <w:pPr>
-        <w:rPr>
-          <w:lang w:val="en-US"/>
-        </w:rPr>
-      </w:pPr>
-    </w:p>
-    <w:p>
-      <w:pPr>
-        <w:rPr>
-          <w:lang w:val="en-US"/>
-        </w:rPr>
-      </w:pPr>
-    </w:p>
-    <w:p>
-      <w:pPr>
-        <w:rPr>
-          <w:lang w:val="en-US"/>
-        </w:rPr>
-      </w:pPr>
-    </w:p>
-    <w:p>
-      <w:pPr>
-        <w:rPr>
-          <w:lang w:val="en-US"/>
-        </w:rPr>
-      </w:pPr>
-    </w:p>
-    <w:p>
-      <w:pPr>
-        <w:rPr>
-          <w:lang w:val="en-US"/>
-        </w:rPr>
-      </w:pPr>
-    </w:p>
-    <w:p>
-      <w:pPr>
-        <w:rPr>
-          <w:lang w:val="en-US"/>
-        </w:rPr>
-      </w:pPr>
-      <w:r>
-        <w:rPr>
-          <w:lang w:val="en-US"/>
-        </w:rPr>
-        <w:lastRenderedPageBreak/>
+      <w:proofErr w:type="spellStart"/>
+      <w:r>
+        <w:rPr>
+          <w:lang w:val="en-US"/>
+        </w:rPr>
+        <w:t>Gotenberg</w:t>
+      </w:r>
+      <w:proofErr w:type="spellEnd"/>
+      <w:r>
+        <w:rPr>
+          <w:lang w:val="en-US"/>
+        </w:rPr>
+        <w:t xml:space="preserve"> WORD TEST</w:t>
+      </w:r>
+    </w:p>
+    <w:p>
+      <w:pPr>
+        <w:rPr>
+          <w:lang w:val="en-US"/>
+        </w:rPr>
+      </w:pPr>
+    </w:p>
+    <w:tbl>
+      <w:tblPr>
+        <w:tblStyle w:val="Grilledutableau"/>
+        <w:tblW w:w="0" w:type="auto"/>
+        <w:tblLook w:val="04A0" w:firstRow="1" w:lastRow="0" w:firstColumn="1" w:lastColumn="0" w:noHBand="0" w:noVBand="1"/>
+      </w:tblPr>
+      <w:tblGrid>
+        <w:gridCol w:w="2265"/>
+        <w:gridCol w:w="2265"/>
+        <w:gridCol w:w="2266"/>
+        <w:gridCol w:w="2266"/>
+      </w:tblGrid>
+      <w:tr>
+        <w:tc>
+          <w:tcPr>
+            <w:tcW w:w="2265" w:type="dxa"/>
+          </w:tcPr>
+          <w:p>
+            <w:pPr>
+              <w:rPr>
+                <w:lang w:val="en-US"/>
+              </w:rPr>
+            </w:pPr>
+          </w:p>
+        </w:tc>
+        <w:tc>
+          <w:tcPr>
+            <w:tcW w:w="2265" w:type="dxa"/>
+          </w:tcPr>
+          <w:p>
+            <w:pPr>
+              <w:rPr>
+                <w:lang w:val="en-US"/>
+              </w:rPr>
+            </w:pPr>
+          </w:p>
+        </w:tc>
+        <w:tc>
+          <w:tcPr>
+            <w:tcW w:w="2266" w:type="dxa"/>
+          </w:tcPr>
+          <w:p>
+            <w:pPr>
+              <w:rPr>
+                <w:lang w:val="en-US"/>
+              </w:rPr>
+            </w:pPr>
+          </w:p>
+        </w:tc>
+        <w:tc>
+          <w:tcPr>
+            <w:tcW w:w="2266" w:type="dxa"/>
+          </w:tcPr>
+          <w:p>
+            <w:pPr>
+              <w:rPr>
+                <w:lang w:val="en-US"/>
+              </w:rPr>
+            </w:pPr>
+          </w:p>
+        </w:tc>
+      </w:tr>
+      <w:tr>
+        <w:tc>
+          <w:tcPr>
+            <w:tcW w:w="2265" w:type="dxa"/>
+          </w:tcPr>
+          <w:p>
+            <w:pPr>
+              <w:rPr>
+                <w:lang w:val="en-US"/>
+              </w:rPr>
+            </w:pPr>
+          </w:p>
+        </w:tc>
+        <w:tc>
+          <w:tcPr>
+            <w:tcW w:w="2265" w:type="dxa"/>
+          </w:tcPr>
+          <w:p>
+            <w:pPr>
+              <w:rPr>
+                <w:lang w:val="en-US"/>
+              </w:rPr>
+            </w:pPr>
+          </w:p>
+        </w:tc>
+        <w:tc>
+          <w:tcPr>
+            <w:tcW w:w="2266" w:type="dxa"/>
+          </w:tcPr>
+          <w:p>
+            <w:pPr>
+              <w:rPr>
+                <w:lang w:val="en-US"/>
+              </w:rPr>
+            </w:pPr>
+          </w:p>
+        </w:tc>
+        <w:tc>
+          <w:tcPr>
+            <w:tcW w:w="2266" w:type="dxa"/>
+          </w:tcPr>
+          <w:p>
+            <w:pPr>
+              <w:rPr>
+                <w:lang w:val="en-US"/>
+              </w:rPr>
+            </w:pPr>
+          </w:p>
+        </w:tc>
+      </w:tr>
+      <w:tr>
+        <w:tc>
+          <w:tcPr>
+            <w:tcW w:w="2265" w:type="dxa"/>
+          </w:tcPr>
+          <w:p>
+            <w:pPr>
+              <w:rPr>
+                <w:lang w:val="en-US"/>
+              </w:rPr>
+            </w:pPr>
+          </w:p>
+        </w:tc>
+        <w:tc>
+          <w:tcPr>
+            <w:tcW w:w="2265" w:type="dxa"/>
+          </w:tcPr>
+          <w:p>
+            <w:pPr>
+              <w:rPr>
+                <w:lang w:val="en-US"/>
+              </w:rPr>
+            </w:pPr>
+          </w:p>
+        </w:tc>
+        <w:tc>
+          <w:tcPr>
+            <w:tcW w:w="2266" w:type="dxa"/>
+          </w:tcPr>
+          <w:p>
+            <w:pPr>
+              <w:rPr>
+                <w:lang w:val="en-US"/>
+              </w:rPr>
+            </w:pPr>
+          </w:p>
+        </w:tc>
+        <w:tc>
+          <w:tcPr>
+            <w:tcW w:w="2266" w:type="dxa"/>
+          </w:tcPr>
+          <w:p>
+            <w:pPr>
+              <w:rPr>
+                <w:lang w:val="en-US"/>
+              </w:rPr>
+            </w:pPr>
+          </w:p>
+        </w:tc>
+      </w:tr>
+    </w:tbl>
+    <w:p>
+      <w:pPr>
+        <w:rPr>
+          <w:lang w:val="en-US"/>
+        </w:rPr>
+      </w:pPr>
+    </w:p>
+    <w:p>
+      <w:pPr>
+        <w:rPr>
+          <w:lang w:val="en-US"/>
+        </w:rPr>
+      </w:pPr>
+      <w:r>
+        <w:rPr>
+          <w:lang w:val="en-US"/>
+        </w:rPr>
+        <w:fldChar w:fldCharType="begin">
+          <w:ffData>
+            <w:name w:val="Texte1"/>
+            <w:enabled/>
+            <w:calcOnExit w:val="0"/>
+            <w:textInput>
+              <w:default w:val="Nom"/>
+            </w:textInput>
+          </w:ffData>
+        </w:fldChar>
+      </w:r>
+      <w:bookmarkStart w:id="0" w:name="Texte1"/>
+      <w:r>
+        <w:rPr>
+          <w:lang w:val="en-US"/>
+        </w:rPr>
+        <w:instrText xml:space="preserve"> FORMTEXT </w:instrText>
+      </w:r>
+      <w:r>
+        <w:rPr>
+          <w:lang w:val="en-US"/>
+        </w:rPr>
+      </w:r>
+      <w:r>
+        <w:rPr>
+          <w:lang w:val="en-US"/>
+        </w:rPr>
+        <w:fldChar w:fldCharType="separate"/>
+      </w:r>
+      <w:r>
+        <w:rPr>
+          <w:noProof/>
+          <w:lang w:val="en-US"/>
+        </w:rPr>
+        <w:t>Nom</w:t>
+      </w:r>
+      <w:r>
+        <w:rPr>
+          <w:lang w:val="en-US"/>
+        </w:rPr>
+        <w:fldChar w:fldCharType="end"/>
+      </w:r>
+      <w:bookmarkEnd w:id="0"/>
+    </w:p>
+    <w:p>
+      <w:pPr>
+        <w:rPr>
+          <w:lang w:val="en-US"/>
+        </w:rPr>
+      </w:pPr>
+      <w:r>
+        <w:rPr>
+          <w:lang w:val="en-US"/>
+        </w:rPr>
+        <w:fldChar w:fldCharType="begin">
+          <w:ffData>
+            <w:name w:val="Texte2"/>
+            <w:enabled/>
+            <w:calcOnExit w:val="0"/>
+            <w:textInput>
+              <w:default w:val="Prénom"/>
+            </w:textInput>
+          </w:ffData>
+        </w:fldChar>
+      </w:r>
+      <w:bookmarkStart w:id="1" w:name="Texte2"/>
+      <w:r>
+        <w:rPr>
+          <w:lang w:val="en-US"/>
+        </w:rPr>
+        <w:instrText xml:space="preserve"> FORMTEXT </w:instrText>
+      </w:r>
+      <w:r>
+        <w:rPr>
+          <w:lang w:val="en-US"/>
+        </w:rPr>
+      </w:r>
+      <w:r>
+        <w:rPr>
+          <w:lang w:val="en-US"/>
+        </w:rPr>
+        <w:fldChar w:fldCharType="separate"/>
+      </w:r>
+      <w:r>
+        <w:rPr>
+          <w:noProof/>
+          <w:lang w:val="en-US"/>
+        </w:rPr>
+        <w:t>Prénom</w:t>
+      </w:r>
+      <w:r>
+        <w:rPr>
+          <w:lang w:val="en-US"/>
+        </w:rPr>
+        <w:fldChar w:fldCharType="end"/>
+      </w:r>
+      <w:bookmarkEnd w:id="1"/>
+    </w:p>
+    <w:p>
+      <w:pPr>
+        <w:rPr>
+          <w:lang w:val="en-US"/>
+        </w:rPr>
+      </w:pPr>
+      <w:r>
+        <w:rPr>
+          <w:lang w:val="en-US"/>
+        </w:rPr>
+        <w:fldChar w:fldCharType="begin">
+          <w:ffData>
+            <w:name w:val="CaseACocher1"/>
+            <w:enabled/>
+            <w:calcOnExit w:val="0"/>
+            <w:checkBox>
+              <w:sizeAuto/>
+              <w:default w:val="0"/>
+            </w:checkBox>
+          </w:ffData>
+        </w:fldChar>
+      </w:r>
+      <w:bookmarkStart w:id="2" w:name="CaseACocher1"/>
+      <w:r>
+        <w:rPr>
+          <w:lang w:val="en-US"/>
+        </w:rPr>
+        <w:instrText xml:space="preserve"> FORMCHECKBOX </w:instrText>
+      </w:r>
+      <w:r>
+        <w:rPr>
+          <w:lang w:val="en-US"/>
+        </w:rPr>
+      </w:r>
+      <w:r>
+        <w:rPr>
+          <w:lang w:val="en-US"/>
+        </w:rPr>
+        <w:fldChar w:fldCharType="separate"/>
+      </w:r>
+      <w:r>
+        <w:rPr>
+          <w:lang w:val="en-US"/>
+        </w:rPr>
+        <w:fldChar w:fldCharType="end"/>
+      </w:r>
+      <w:bookmarkEnd w:id="2"/>
+    </w:p>
+    <w:p>
+      <w:pPr>
+        <w:rPr>
+          <w:lang w:val="en-US"/>
+        </w:rPr>
+      </w:pPr>
+      <w:r>
+        <w:rPr>
+          <w:lang w:val="en-US"/>
+        </w:rPr>
+        <w:fldChar w:fldCharType="begin">
+          <w:ffData>
+            <w:name w:val="ListeDéroulante1"/>
+            <w:enabled/>
+            <w:calcOnExit w:val="0"/>
+            <w:ddList>
+              <w:listEntry w:val="Voiture"/>
+              <w:listEntry w:val="Avion"/>
+              <w:listEntry w:val="Train"/>
+            </w:ddList>
+          </w:ffData>
+        </w:fldChar>
+      </w:r>
+      <w:bookmarkStart w:id="3" w:name="ListeDéroulante1"/>
+      <w:r>
+        <w:rPr>
+          <w:lang w:val="en-US"/>
+        </w:rPr>
+        <w:instrText xml:space="preserve"> FORMDROPDOWN </w:instrText>
+      </w:r>
+      <w:r>
+        <w:rPr>
+          <w:lang w:val="en-US"/>
+        </w:rPr>
+      </w:r>
+      <w:r>
+        <w:rPr>
+          <w:lang w:val="en-US"/>
+        </w:rPr>
+        <w:fldChar w:fldCharType="separate"/>
+      </w:r>
+      <w:r>
+        <w:rPr>
+          <w:lang w:val="en-US"/>
+        </w:rPr>
+        <w:fldChar w:fldCharType="end"/>
+      </w:r>
+      <w:bookmarkEnd w:id="3"/>
+    </w:p>
+    <w:p>
+      <w:pPr>
+        <w:rPr>
+          <w:lang w:val="en-US"/>
+        </w:rPr>
+      </w:pPr>
+    </w:p>
+    <w:p>
+      <w:pPr>
+        <w:rPr>
+          <w:lang w:val="en-US"/>
+        </w:rPr>
+      </w:pPr>
+    </w:p>
+    <w:p>
+      <w:pPr>
+        <w:rPr>
+          <w:lang w:val="en-US"/>
+        </w:rPr>
+      </w:pPr>
+    </w:p>
+    <w:p>
+      <w:pPr>
+        <w:rPr>
+          <w:lang w:val="en-US"/>
+        </w:rPr>
+      </w:pPr>
+    </w:p>
+    <w:p>
+      <w:pPr>
+        <w:rPr>
+          <w:lang w:val="en-US"/>
+        </w:rPr>
+      </w:pPr>
+    </w:p>
+    <w:p>
+      <w:pPr>
+        <w:rPr>
+          <w:lang w:val="en-US"/>
+        </w:rPr>
+      </w:pPr>
+    </w:p>
+    <w:p>
+      <w:pPr>
+        <w:rPr>
+          <w:lang w:val="en-US"/>
+        </w:rPr>
+      </w:pPr>
+    </w:p>
+    <w:p>
+      <w:pPr>
+        <w:rPr>
+          <w:lang w:val="en-US"/>
+        </w:rPr>
+      </w:pPr>
+    </w:p>
+    <w:p>
+      <w:pPr>
+        <w:rPr>
+          <w:lang w:val="en-US"/>
+        </w:rPr>
+      </w:pPr>
+    </w:p>
+    <w:p>
+      <w:pPr>
+        <w:rPr>
+          <w:lang w:val="en-US"/>
+        </w:rPr>
+      </w:pPr>
+    </w:p>
+    <w:p>
+      <w:pPr>
+        <w:rPr>
+          <w:lang w:val="en-US"/>
+        </w:rPr>
+      </w:pPr>
+    </w:p>
+    <w:p>
+      <w:pPr>
+        <w:rPr>
+          <w:lang w:val="en-US"/>
+        </w:rPr>
+      </w:pPr>
+    </w:p>
+    <w:p>
+      <w:pPr>
+        <w:rPr>
+          <w:lang w:val="en-US"/>
+        </w:rPr>
+      </w:pPr>
+    </w:p>
+    <w:p>
+      <w:pPr>
+        <w:rPr>
+          <w:lang w:val="en-US"/>
+        </w:rPr>
+      </w:pPr>
+    </w:p>
+    <w:p>
+      <w:pPr>
+        <w:rPr>
+          <w:lang w:val="en-US"/>
+        </w:rPr>
+      </w:pPr>
+    </w:p>
+    <w:p>
+      <w:pPr>
+        <w:rPr>
+          <w:lang w:val="en-US"/>
+        </w:rPr>
+      </w:pPr>
+    </w:p>
+    <w:p>
+      <w:pPr>
+        <w:rPr>
+          <w:lang w:val="en-US"/>
+        </w:rPr>
+      </w:pPr>
+    </w:p>
+    <w:p>
+      <w:pPr>
+        <w:rPr>
+          <w:lang w:val="en-US"/>
+        </w:rPr>
+      </w:pPr>
+    </w:p>
+    <w:p>
+      <w:pPr>
+        <w:rPr>
+          <w:lang w:val="en-US"/>
+        </w:rPr>
+      </w:pPr>
+    </w:p>
+    <w:p>
+      <w:pPr>
+        <w:rPr>
+          <w:lang w:val="en-US"/>
+        </w:rPr>
+      </w:pPr>
+    </w:p>
+    <w:p>
+      <w:pPr>
+        <w:rPr>
+          <w:lang w:val="en-US"/>
+        </w:rPr>
+      </w:pPr>
+    </w:p>
+    <w:p>
+      <w:pPr>
+        <w:rPr>
+          <w:lang w:val="en-US"/>
+        </w:rPr>
+      </w:pPr>
+    </w:p>
+    <w:p>
+      <w:pPr>
+        <w:rPr>
+          <w:lang w:val="en-US"/>
+        </w:rPr>
+      </w:pPr>
+      <w:r>
+        <w:rPr>
+          <w:lang w:val="en-US"/>
+        </w:rPr>
         <w:t>JPG</w:t>
       </w:r>
     </w:p>
@@ -277,7 +671,7 @@
                     </pic:cNvPicPr>
                   </pic:nvPicPr>
                   <pic:blipFill>
-                    <a:blip r:embed="rId4">
+                    <a:blip r:embed="rId5">
                       <a:extLst>
                         <a:ext uri="{28A0092B-C50C-407E-A947-70E740481C1C}">
                           <a14:useLocalDpi xmlns:a14="http://schemas.microsoft.com/office/drawing/2010/main" val="0"/>
@@ -348,7 +742,7 @@
                     <pic:cNvPicPr/>
                   </pic:nvPicPr>
                   <pic:blipFill>
-                    <a:blip r:embed="rId5"/>
+                    <a:blip r:embed="rId6"/>
                     <a:stretch>
                       <a:fillRect/>
                     </a:stretch>
@@ -1288,6 +1682,25 @@
       <w:spacing w:val="5"/>
     </w:rPr>
   </w:style>
+  <w:style w:type="table" w:styleId="Grilledutableau">
+    <w:name w:val="Table Grid"/>
+    <w:basedOn w:val="TableauNormal"/>
+    <w:uiPriority w:val="39"/>
+    <w:rsid w:val="00FF58E8"/>
+    <w:pPr>
+      <w:spacing w:after="0" w:line="240" w:lineRule="auto"/>
+    </w:pPr>
+    <w:tblPr>
+      <w:tblBorders>
+        <w:top w:val="single" w:sz="4" w:space="0" w:color="auto"/>
+        <w:left w:val="single" w:sz="4" w:space="0" w:color="auto"/>
+        <w:bottom w:val="single" w:sz="4" w:space="0" w:color="auto"/>
+        <w:right w:val="single" w:sz="4" w:space="0" w:color="auto"/>
+        <w:insideH w:val="single" w:sz="4" w:space="0" w:color="auto"/>
+        <w:insideV w:val="single" w:sz="4" w:space="0" w:color="auto"/>
+      </w:tblBorders>
+    </w:tblPr>
+  </w:style>
 </w:styles>
 </file>
 
@@ -1584,4 +1997,16 @@
     </a:ext>
   </a:extLst>
 </a:theme>
+</file>
+
+<file path=customXml/item1.xml><?xml version="1.0" encoding="utf-8"?>
+<b:Sources xmlns:b="http://schemas.openxmlformats.org/officeDocument/2006/bibliography" xmlns="http://schemas.openxmlformats.org/officeDocument/2006/bibliography" SelectedStyle="/APASixthEditionOfficeOnline.xsl" StyleName="APA" Version="6"/>
+</file>
+
+<file path=customXml/itemProps1.xml><?xml version="1.0" encoding="utf-8"?>
+<ds:datastoreItem xmlns:ds="http://schemas.openxmlformats.org/officeDocument/2006/customXml" ds:itemID="{CCF11059-26CC-B14B-B4B3-640EC43D9527}">
+  <ds:schemaRefs>
+    <ds:schemaRef ds:uri="http://schemas.openxmlformats.org/officeDocument/2006/bibliography"/>
+  </ds:schemaRefs>
+</ds:datastoreItem>
 </file>
</xml_diff>